<commit_message>
Updates: - Added 2 more templates, they still need more work
Note:
Some of the code still needs to be cleaned up.
</commit_message>
<xml_diff>
--- a/generated.docx
+++ b/generated.docx
@@ -68,13 +68,14 @@
                 <w:u w:val="single"/>
               </w:rPr>
               <w:t xml:space="preserve">-MODEL:  Pocket Temp Pro+MODEL: Pocket Temp Pro CONFORMANCE CERTIFICATE</w:t>
             </w:r>
             <w:r>
               <w:rPr>
                 <w:rFonts w:ascii="Arial" w:hAnsi="Arial"/>
                 <w:b w:val="0"/>
+                <w:sz w:val="22"/>
                 <w:u w:val="none"/>
               </w:rPr>
               <w:t xml:space="preserve">@@ -82,10 +83,8 @@
  This unit has had an operational and calibration check on  3/9/20-&amp; meets the specifications as set out in the Manufacturers specification sheet included with the unit &amp; meets the Australian Food Standards requirements-This certificate is valid for 24 months from the above date.-Signed:	L.Adams-</w:t>
+&amp; meets the specifications as set out in the Manufacturersspecification sheet included with the unit &amp; meets the Australian Food Standards requirements+This certificate is valid for12months from the above date.</w:t>
             </w:r>
           </w:p>
         </w:tc>
@@ -158,13 +157,14 @@
                 <w:u w:val="single"/>
               </w:rPr>
               <w:t xml:space="preserve">-MODEL:  Pocket Temp Pro+MODEL: Pocket Temp Pro CONFORMANCE CERTIFICATE</w:t>
             </w:r>
             <w:r>
               <w:rPr>
                 <w:rFonts w:ascii="Arial" w:hAnsi="Arial"/>
                 <w:b w:val="0"/>
+                <w:sz w:val="22"/>
                 <w:u w:val="none"/>
               </w:rPr>
               <w:t xml:space="preserve">@@ -172,10 +172,8 @@
  This unit has had an operational and calibration check on  3/9/20-&amp; meets the specifications as set out in the Manufacturers specification sheet included with the unit &amp; meets the Australian Food Standards requirements-This certificate is valid for 24 months from the above date.-Signed:	L.Adams-</w:t>
+&amp; meets the specifications as set out in the Manufacturersspecification sheet included with the unit &amp; meets the Australian Food Standards requirements+This certificate is valid for12months from the above date.</w:t>
             </w:r>
           </w:p>
         </w:tc>
@@ -248,13 +246,14 @@
                 <w:u w:val="single"/>
               </w:rPr>
               <w:t xml:space="preserve">-MODEL:  Pocket Temp Pro+MODEL: Pocket Temp Pro CONFORMANCE CERTIFICATE</w:t>
             </w:r>
             <w:r>
               <w:rPr>
                 <w:rFonts w:ascii="Arial" w:hAnsi="Arial"/>
                 <w:b w:val="0"/>
+                <w:sz w:val="22"/>
                 <w:u w:val="none"/>
               </w:rPr>
               <w:t xml:space="preserve">@@ -262,10 +261,8 @@
  This unit has had an operational and calibration check on  3/9/20-&amp; meets the specifications as set out in the Manufacturers specification sheet included with the unit &amp; meets the Australian Food Standards requirements-This certificate is valid for 24 months from the above date.-Signed:	L.Adams-</w:t>
+&amp; meets the specifications as set out in the Manufacturersspecification sheet included with the unit &amp; meets the Australian Food Standards requirements+This certificate is valid for12months from the above date.</w:t>
             </w:r>
           </w:p>
         </w:tc>
@@ -338,13 +335,14 @@
                 <w:u w:val="single"/>
               </w:rPr>
               <w:t xml:space="preserve">-MODEL:  Pocket Temp Pro+MODEL: Pocket Temp Pro CONFORMANCE CERTIFICATE</w:t>
             </w:r>
             <w:r>
               <w:rPr>
                 <w:rFonts w:ascii="Arial" w:hAnsi="Arial"/>
                 <w:b w:val="0"/>
+                <w:sz w:val="22"/>
                 <w:u w:val="none"/>
               </w:rPr>
               <w:t xml:space="preserve">@@ -352,10 +350,8 @@
  This unit has had an operational and calibration check on  3/9/20-&amp; meets the specifications as set out in the Manufacturers specification sheet included with the unit &amp; meets the Australian Food Standards requirements-This certificate is valid for 24 months from the above date.-Signed:	L.Adams-</w:t>
+&amp; meets the specifications as set out in the Manufacturersspecification sheet included with the unit &amp; meets the Australian Food Standards requirements+This certificate is valid for12months from the above date.</w:t>
             </w:r>
           </w:p>
         </w:tc>

</xml_diff>